<commit_message>
Update Group11 Assignment 1 Doc Breakdown.docx
</commit_message>
<xml_diff>
--- a/Docs/Group11 Assignment 1 Doc Breakdown.docx
+++ b/Docs/Group11 Assignment 1 Doc Breakdown.docx
@@ -63,8 +63,36 @@
           <w:sz w:val="24"/>
           <w:szCs w:val="24"/>
         </w:rPr>
-        <w:t>.</w:t>
-      </w:r>
+        <w:t>:</w:t>
+      </w:r>
+    </w:p>
+    <w:p>
+      <w:pPr>
+        <w:pStyle w:val="ListParagraph"/>
+        <w:rPr>
+          <w:rFonts w:ascii="Times New Roman" w:hAnsi="Times New Roman" w:cs="Times New Roman"/>
+          <w:sz w:val="24"/>
+          <w:szCs w:val="24"/>
+        </w:rPr>
+      </w:pPr>
+      <w:r>
+        <w:rPr>
+          <w:rFonts w:ascii="Times New Roman" w:hAnsi="Times New Roman" w:cs="Times New Roman"/>
+          <w:sz w:val="24"/>
+          <w:szCs w:val="24"/>
+        </w:rPr>
+        <w:t xml:space="preserve">2d puzzle platform game. objective of the game is to collect all the collectibles to exit and complete the level. The collectibles are located throughout the level where the player must complete a series of obstacles/puzzles to gain the collectible. The art style is simple yet satisfying for the player and for the purpose of this prototype. </w:t>
+      </w:r>
+    </w:p>
+    <w:p>
+      <w:pPr>
+        <w:pStyle w:val="ListParagraph"/>
+        <w:rPr>
+          <w:rFonts w:ascii="Times New Roman" w:hAnsi="Times New Roman" w:cs="Times New Roman"/>
+          <w:sz w:val="24"/>
+          <w:szCs w:val="24"/>
+        </w:rPr>
+      </w:pPr>
     </w:p>
     <w:p>
       <w:pPr>
@@ -101,7 +129,16 @@
           <w:sz w:val="24"/>
           <w:szCs w:val="24"/>
         </w:rPr>
-        <w:t xml:space="preserve">. </w:t>
+        <w:t xml:space="preserve">: </w:t>
+      </w:r>
+      <w:r>
+        <w:rPr>
+          <w:rFonts w:ascii="Times New Roman" w:hAnsi="Times New Roman" w:cs="Times New Roman"/>
+          <w:sz w:val="24"/>
+          <w:szCs w:val="24"/>
+        </w:rPr>
+        <w:br/>
+        <w:t>Top-down. First, the group decided what kind of game they should make before splitting up the responsibilities and tasks each of us had to complete in order to achieve the initial goals. The team was then split into 3 main groups:  2 for the programming and level design, 1 for the art and aesthetics of the games, and 2 for documentation and overall design of the game.</w:t>
       </w:r>
     </w:p>
     <w:p>
@@ -193,6 +230,34 @@
         </w:rPr>
         <w:t>Requirements</w:t>
       </w:r>
+      <w:r>
+        <w:rPr>
+          <w:rFonts w:ascii="Times New Roman" w:hAnsi="Times New Roman" w:cs="Times New Roman"/>
+          <w:sz w:val="24"/>
+          <w:szCs w:val="24"/>
+        </w:rPr>
+        <w:t xml:space="preserve">: </w:t>
+      </w:r>
+      <w:r>
+        <w:rPr>
+          <w:rFonts w:ascii="Times New Roman" w:hAnsi="Times New Roman" w:cs="Times New Roman"/>
+          <w:sz w:val="24"/>
+          <w:szCs w:val="24"/>
+        </w:rPr>
+        <w:br/>
+        <w:t xml:space="preserve">To complete a prototype for any type of game the group chose to do a successfully function as a team. Each member of the team chose a role which they had to carry out to the best of their abilities in order or complete the task at hand. if a member had no real preference for a role the project manager had to assign a task for that person. </w:t>
+      </w:r>
+    </w:p>
+    <w:p>
+      <w:pPr>
+        <w:pStyle w:val="ListParagraph"/>
+        <w:ind w:left="2160"/>
+        <w:rPr>
+          <w:rFonts w:ascii="Times New Roman" w:hAnsi="Times New Roman" w:cs="Times New Roman"/>
+          <w:sz w:val="24"/>
+          <w:szCs w:val="24"/>
+        </w:rPr>
+      </w:pPr>
     </w:p>
     <w:p>
       <w:pPr>
@@ -215,6 +280,49 @@
         </w:rPr>
         <w:t>Constraints</w:t>
       </w:r>
+      <w:r>
+        <w:rPr>
+          <w:rFonts w:ascii="Times New Roman" w:hAnsi="Times New Roman" w:cs="Times New Roman"/>
+          <w:sz w:val="24"/>
+          <w:szCs w:val="24"/>
+        </w:rPr>
+        <w:t>:</w:t>
+      </w:r>
+    </w:p>
+    <w:p>
+      <w:pPr>
+        <w:pStyle w:val="ListParagraph"/>
+        <w:ind w:left="2160"/>
+        <w:rPr>
+          <w:rFonts w:ascii="Times New Roman" w:hAnsi="Times New Roman" w:cs="Times New Roman"/>
+          <w:sz w:val="24"/>
+          <w:szCs w:val="24"/>
+        </w:rPr>
+      </w:pPr>
+      <w:r>
+        <w:rPr>
+          <w:rFonts w:ascii="Times New Roman" w:hAnsi="Times New Roman" w:cs="Times New Roman"/>
+          <w:sz w:val="24"/>
+          <w:szCs w:val="24"/>
+        </w:rPr>
+        <w:t xml:space="preserve">Time. the group had very little time to </w:t>
+      </w:r>
+      <w:r>
+        <w:rPr>
+          <w:rFonts w:ascii="Times New Roman" w:hAnsi="Times New Roman" w:cs="Times New Roman"/>
+          <w:sz w:val="24"/>
+          <w:szCs w:val="24"/>
+        </w:rPr>
+        <w:t>complete the assignment. Load-shedding. One of the group members had technical problems which reduced the amount of time the group had to complete the assignment.</w:t>
+      </w:r>
+      <w:r>
+        <w:rPr>
+          <w:rFonts w:ascii="Times New Roman" w:hAnsi="Times New Roman" w:cs="Times New Roman"/>
+          <w:sz w:val="24"/>
+          <w:szCs w:val="24"/>
+        </w:rPr>
+        <w:br/>
+      </w:r>
     </w:p>
     <w:p>
       <w:pPr>
@@ -237,6 +345,23 @@
         </w:rPr>
         <w:t>Success Criteria</w:t>
       </w:r>
+      <w:r>
+        <w:rPr>
+          <w:rFonts w:ascii="Times New Roman" w:hAnsi="Times New Roman" w:cs="Times New Roman"/>
+          <w:sz w:val="24"/>
+          <w:szCs w:val="24"/>
+        </w:rPr>
+        <w:t>:</w:t>
+      </w:r>
+      <w:r>
+        <w:rPr>
+          <w:rFonts w:ascii="Times New Roman" w:hAnsi="Times New Roman" w:cs="Times New Roman"/>
+          <w:sz w:val="24"/>
+          <w:szCs w:val="24"/>
+        </w:rPr>
+        <w:br/>
+        <w:t>A functioning and enjoyable 2D puzzle platform game. the goal of the game is to collect all the collectable in the level in order to exit the game.</w:t>
+      </w:r>
     </w:p>
     <w:p>
       <w:pPr>
@@ -351,6 +476,17 @@
     <w:p>
       <w:pPr>
         <w:pStyle w:val="ListParagraph"/>
+        <w:ind w:left="1440"/>
+        <w:rPr>
+          <w:rFonts w:ascii="Times New Roman" w:hAnsi="Times New Roman" w:cs="Times New Roman"/>
+          <w:sz w:val="24"/>
+          <w:szCs w:val="24"/>
+        </w:rPr>
+      </w:pPr>
+    </w:p>
+    <w:p>
+      <w:pPr>
+        <w:pStyle w:val="ListParagraph"/>
         <w:numPr>
           <w:ilvl w:val="1"/>
           <w:numId w:val="1"/>
@@ -369,6 +505,44 @@
         </w:rPr>
         <w:t>Target Audience</w:t>
       </w:r>
+      <w:r>
+        <w:rPr>
+          <w:rFonts w:ascii="Times New Roman" w:hAnsi="Times New Roman" w:cs="Times New Roman"/>
+          <w:sz w:val="24"/>
+          <w:szCs w:val="24"/>
+        </w:rPr>
+        <w:t>:</w:t>
+      </w:r>
+    </w:p>
+    <w:p>
+      <w:pPr>
+        <w:pStyle w:val="ListParagraph"/>
+        <w:ind w:left="1440"/>
+        <w:rPr>
+          <w:rFonts w:ascii="Times New Roman" w:hAnsi="Times New Roman" w:cs="Times New Roman"/>
+          <w:sz w:val="24"/>
+          <w:szCs w:val="24"/>
+        </w:rPr>
+      </w:pPr>
+      <w:r>
+        <w:rPr>
+          <w:rFonts w:ascii="Times New Roman" w:hAnsi="Times New Roman" w:cs="Times New Roman"/>
+          <w:sz w:val="24"/>
+          <w:szCs w:val="24"/>
+        </w:rPr>
+        <w:t>Any age groups. Focusing on people who enjoy arcade game. The game is simple yet satisfying on a mechanical and dynamic level with the aesthetics bringing everything together for a “time killer” type of game.</w:t>
+      </w:r>
+    </w:p>
+    <w:p>
+      <w:pPr>
+        <w:pStyle w:val="ListParagraph"/>
+        <w:ind w:left="1440"/>
+        <w:rPr>
+          <w:rFonts w:ascii="Times New Roman" w:hAnsi="Times New Roman" w:cs="Times New Roman"/>
+          <w:sz w:val="24"/>
+          <w:szCs w:val="24"/>
+        </w:rPr>
+      </w:pPr>
     </w:p>
     <w:p>
       <w:pPr>
@@ -390,6 +564,39 @@
           <w:szCs w:val="24"/>
         </w:rPr>
         <w:t>Development Platform</w:t>
+      </w:r>
+      <w:r>
+        <w:rPr>
+          <w:rFonts w:ascii="Times New Roman" w:hAnsi="Times New Roman" w:cs="Times New Roman"/>
+          <w:sz w:val="24"/>
+          <w:szCs w:val="24"/>
+        </w:rPr>
+        <w:t>:</w:t>
+      </w:r>
+      <w:r>
+        <w:rPr>
+          <w:rFonts w:ascii="Times New Roman" w:hAnsi="Times New Roman" w:cs="Times New Roman"/>
+          <w:sz w:val="24"/>
+          <w:szCs w:val="24"/>
+        </w:rPr>
+        <w:br/>
+        <w:t>Unity 2D</w:t>
+      </w:r>
+      <w:r>
+        <w:rPr>
+          <w:rFonts w:ascii="Times New Roman" w:hAnsi="Times New Roman" w:cs="Times New Roman"/>
+          <w:sz w:val="24"/>
+          <w:szCs w:val="24"/>
+        </w:rPr>
+        <w:t>.</w:t>
+      </w:r>
+      <w:r>
+        <w:rPr>
+          <w:rFonts w:ascii="Times New Roman" w:hAnsi="Times New Roman" w:cs="Times New Roman"/>
+          <w:sz w:val="24"/>
+          <w:szCs w:val="24"/>
+        </w:rPr>
+        <w:br/>
       </w:r>
     </w:p>
     <w:p>
@@ -415,6 +622,7 @@
           <w:sz w:val="24"/>
           <w:szCs w:val="24"/>
         </w:rPr>
+        <w:lastRenderedPageBreak/>
         <w:t>Schedule</w:t>
       </w:r>
     </w:p>
@@ -475,23 +683,15 @@
           <w:sz w:val="24"/>
           <w:szCs w:val="24"/>
         </w:rPr>
-        <w:t xml:space="preserve">How many times </w:t>
-      </w:r>
-      <w:r>
-        <w:rPr>
-          <w:rFonts w:ascii="Times New Roman" w:hAnsi="Times New Roman" w:cs="Times New Roman"/>
-          <w:sz w:val="24"/>
-          <w:szCs w:val="24"/>
-        </w:rPr>
-        <w:t>have</w:t>
-      </w:r>
-      <w:r>
-        <w:rPr>
-          <w:rFonts w:ascii="Times New Roman" w:hAnsi="Times New Roman" w:cs="Times New Roman"/>
-          <w:sz w:val="24"/>
-          <w:szCs w:val="24"/>
-        </w:rPr>
-        <w:t xml:space="preserve"> we met and the decisions we took</w:t>
+        <w:t>How many times have we met and the decisions we took</w:t>
+      </w:r>
+      <w:r>
+        <w:rPr>
+          <w:rFonts w:ascii="Times New Roman" w:hAnsi="Times New Roman" w:cs="Times New Roman"/>
+          <w:sz w:val="24"/>
+          <w:szCs w:val="24"/>
+        </w:rPr>
+        <w:t>?</w:t>
       </w:r>
     </w:p>
     <w:p>

</xml_diff>